<commit_message>
change is_valid name and refactor + doc impl regex
</commit_message>
<xml_diff>
--- a/Compiler Term Project 1.docx
+++ b/Compiler Term Project 1.docx
@@ -369,8 +369,6 @@
               </w:rPr>
               <w:t>int, INT</w:t>
             </w:r>
-            <w:bookmarkStart w:id="0" w:name="_GoBack"/>
-            <w:bookmarkEnd w:id="0"/>
           </w:p>
         </w:tc>
         <w:tc>
@@ -20701,6 +20699,343 @@
           <w:lang w:val="en-US"/>
         </w:rPr>
       </w:pPr>
+    </w:p>
+    <w:p>
+      <w:pPr>
+        <w:jc w:val="center"/>
+        <w:rPr>
+          <w:b/>
+          <w:sz w:val="32"/>
+          <w:u w:val="single"/>
+          <w:lang w:val="en-US"/>
+        </w:rPr>
+      </w:pPr>
+      <w:r>
+        <w:rPr>
+          <w:b/>
+          <w:sz w:val="32"/>
+          <w:u w:val="single"/>
+          <w:lang w:val="en-US"/>
+        </w:rPr>
+        <w:t>Implementation of the lexical analyzer</w:t>
+      </w:r>
+    </w:p>
+    <w:p>
+      <w:pPr>
+        <w:jc w:val="center"/>
+        <w:rPr>
+          <w:b/>
+          <w:sz w:val="32"/>
+          <w:u w:val="single"/>
+          <w:lang w:val="en-US"/>
+        </w:rPr>
+      </w:pPr>
+    </w:p>
+    <w:p>
+      <w:pPr>
+        <w:rPr>
+          <w:i/>
+          <w:sz w:val="24"/>
+          <w:lang w:val="en-US"/>
+        </w:rPr>
+      </w:pPr>
+      <w:r>
+        <w:rPr>
+          <w:i/>
+          <w:sz w:val="24"/>
+          <w:lang w:val="en-US"/>
+        </w:rPr>
+        <w:t>Regular Expression Parser</w:t>
+      </w:r>
+    </w:p>
+    <w:p>
+      <w:pPr>
+        <w:rPr>
+          <w:i/>
+          <w:u w:val="single"/>
+          <w:lang w:val="en-US"/>
+        </w:rPr>
+      </w:pPr>
+      <w:r>
+        <w:rPr>
+          <w:i/>
+          <w:u w:val="single"/>
+          <w:lang w:val="en-US"/>
+        </w:rPr>
+        <w:t>token</w:t>
+      </w:r>
+      <w:r>
+        <w:rPr>
+          <w:i/>
+          <w:u w:val="single"/>
+          <w:lang w:val="en-US"/>
+        </w:rPr>
+        <w:t>.py</w:t>
+      </w:r>
+    </w:p>
+    <w:p>
+      <w:pPr>
+        <w:rPr>
+          <w:lang w:val="en-US"/>
+        </w:rPr>
+      </w:pPr>
+      <w:r>
+        <w:rPr>
+          <w:lang w:val="en-US"/>
+        </w:rPr>
+        <w:t>The</w:t>
+      </w:r>
+      <w:r>
+        <w:rPr>
+          <w:lang w:val="en-US"/>
+        </w:rPr>
+        <w:t xml:space="preserve"> token.py file contains token </w:t>
+      </w:r>
+      <w:proofErr w:type="spellStart"/>
+      <w:r>
+        <w:rPr>
+          <w:lang w:val="en-US"/>
+        </w:rPr>
+        <w:t>enums</w:t>
+      </w:r>
+      <w:proofErr w:type="spellEnd"/>
+      <w:r>
+        <w:rPr>
+          <w:lang w:val="en-US"/>
+        </w:rPr>
+        <w:t xml:space="preserve"> and their DFA table.</w:t>
+      </w:r>
+    </w:p>
+    <w:p>
+      <w:pPr>
+        <w:rPr>
+          <w:lang w:val="en-US"/>
+        </w:rPr>
+      </w:pPr>
+      <w:r>
+        <w:rPr>
+          <w:lang w:val="en-US"/>
+        </w:rPr>
+        <w:t>For each token, the DFA table is an object with “key”, “value” and “final”.</w:t>
+      </w:r>
+    </w:p>
+    <w:p>
+      <w:pPr>
+        <w:rPr>
+          <w:lang w:val="en-US"/>
+        </w:rPr>
+      </w:pPr>
+      <w:r>
+        <w:rPr>
+          <w:lang w:val="en-US"/>
+        </w:rPr>
+        <w:t>“key” is the list of characters</w:t>
+      </w:r>
+    </w:p>
+    <w:p>
+      <w:pPr>
+        <w:rPr>
+          <w:lang w:val="en-US"/>
+        </w:rPr>
+      </w:pPr>
+      <w:r>
+        <w:rPr>
+          <w:lang w:val="en-US"/>
+        </w:rPr>
+        <w:t>“value” is the value of each case</w:t>
+      </w:r>
+    </w:p>
+    <w:p>
+      <w:pPr>
+        <w:rPr>
+          <w:lang w:val="en-US"/>
+        </w:rPr>
+      </w:pPr>
+      <w:r>
+        <w:rPr>
+          <w:lang w:val="en-US"/>
+        </w:rPr>
+        <w:t>“final” is the list of all final states</w:t>
+      </w:r>
+    </w:p>
+    <w:p>
+      <w:pPr>
+        <w:rPr>
+          <w:lang w:val="en-US"/>
+        </w:rPr>
+      </w:pPr>
+    </w:p>
+    <w:p>
+      <w:pPr>
+        <w:rPr>
+          <w:i/>
+          <w:u w:val="single"/>
+          <w:lang w:val="en-US"/>
+        </w:rPr>
+      </w:pPr>
+      <w:r>
+        <w:rPr>
+          <w:i/>
+          <w:u w:val="single"/>
+          <w:lang w:val="en-US"/>
+        </w:rPr>
+        <w:t>regexparser</w:t>
+      </w:r>
+      <w:r>
+        <w:rPr>
+          <w:i/>
+          <w:u w:val="single"/>
+          <w:lang w:val="en-US"/>
+        </w:rPr>
+        <w:t>.py</w:t>
+      </w:r>
+    </w:p>
+    <w:p>
+      <w:pPr>
+        <w:rPr>
+          <w:lang w:val="en-US"/>
+        </w:rPr>
+      </w:pPr>
+      <w:r>
+        <w:rPr>
+          <w:lang w:val="en-US"/>
+        </w:rPr>
+        <w:t xml:space="preserve">The class Regex has a method </w:t>
+      </w:r>
+      <w:proofErr w:type="spellStart"/>
+      <w:proofErr w:type="gramStart"/>
+      <w:r>
+        <w:rPr>
+          <w:lang w:val="en-US"/>
+        </w:rPr>
+        <w:t>isvalid</w:t>
+      </w:r>
+      <w:proofErr w:type="spellEnd"/>
+      <w:r>
+        <w:rPr>
+          <w:lang w:val="en-US"/>
+        </w:rPr>
+        <w:t>(</w:t>
+      </w:r>
+      <w:proofErr w:type="gramEnd"/>
+      <w:r>
+        <w:rPr>
+          <w:lang w:val="en-US"/>
+        </w:rPr>
+        <w:t xml:space="preserve">) which have in argument the string to parse and the token </w:t>
+      </w:r>
+      <w:proofErr w:type="spellStart"/>
+      <w:r>
+        <w:rPr>
+          <w:lang w:val="en-US"/>
+        </w:rPr>
+        <w:t>enum</w:t>
+      </w:r>
+      <w:proofErr w:type="spellEnd"/>
+      <w:r>
+        <w:rPr>
+          <w:lang w:val="en-US"/>
+        </w:rPr>
+        <w:t xml:space="preserve"> to test.</w:t>
+      </w:r>
+    </w:p>
+    <w:p>
+      <w:pPr>
+        <w:rPr>
+          <w:lang w:val="en-US"/>
+        </w:rPr>
+      </w:pPr>
+      <w:r>
+        <w:rPr>
+          <w:lang w:val="en-US"/>
+        </w:rPr>
+        <w:t>We have a loop on the string and check for each character.</w:t>
+      </w:r>
+    </w:p>
+    <w:p>
+      <w:pPr>
+        <w:rPr>
+          <w:lang w:val="en-US"/>
+        </w:rPr>
+      </w:pPr>
+      <w:r>
+        <w:rPr>
+          <w:lang w:val="en-US"/>
+        </w:rPr>
+        <w:t xml:space="preserve">For each character, we check if the character is in the DFA table. If true, we check if there is a transition state from the current state. If true, the </w:t>
+      </w:r>
+      <w:r>
+        <w:rPr>
+          <w:lang w:val="en-US"/>
+        </w:rPr>
+        <w:t>current state is replaced by the value from the table</w:t>
+      </w:r>
+      <w:r>
+        <w:rPr>
+          <w:lang w:val="en-US"/>
+        </w:rPr>
+        <w:t xml:space="preserve"> and we go on the next string character</w:t>
+      </w:r>
+      <w:r>
+        <w:rPr>
+          <w:lang w:val="en-US"/>
+        </w:rPr>
+        <w:t>.</w:t>
+      </w:r>
+    </w:p>
+    <w:p>
+      <w:pPr>
+        <w:rPr>
+          <w:lang w:val="en-US"/>
+        </w:rPr>
+      </w:pPr>
+      <w:r>
+        <w:rPr>
+          <w:lang w:val="en-US"/>
+        </w:rPr>
+        <w:t>If the character is not in the table: return false</w:t>
+      </w:r>
+    </w:p>
+    <w:p>
+      <w:pPr>
+        <w:rPr>
+          <w:lang w:val="en-US"/>
+        </w:rPr>
+      </w:pPr>
+      <w:r>
+        <w:rPr>
+          <w:lang w:val="en-US"/>
+        </w:rPr>
+        <w:t xml:space="preserve">If there is no </w:t>
+      </w:r>
+      <w:r>
+        <w:rPr>
+          <w:lang w:val="en-US"/>
+        </w:rPr>
+        <w:t>transition state from the current state: return false</w:t>
+      </w:r>
+    </w:p>
+    <w:p>
+      <w:pPr>
+        <w:rPr>
+          <w:lang w:val="en-US"/>
+        </w:rPr>
+      </w:pPr>
+      <w:r>
+        <w:rPr>
+          <w:lang w:val="en-US"/>
+        </w:rPr>
+        <w:t>If the current state is not a final state: return false</w:t>
+      </w:r>
+    </w:p>
+    <w:p>
+      <w:pPr>
+        <w:rPr>
+          <w:lang w:val="en-US"/>
+        </w:rPr>
+      </w:pPr>
+      <w:bookmarkStart w:id="0" w:name="_GoBack"/>
+      <w:bookmarkEnd w:id="0"/>
     </w:p>
     <w:sectPr>
       <w:headerReference w:type="default" r:id="rId40"/>
@@ -22417,7 +22752,7 @@
 </file>
 
 <file path=customXml/itemProps1.xml><?xml version="1.0" encoding="utf-8"?>
-<ds:datastoreItem xmlns:ds="http://schemas.openxmlformats.org/officeDocument/2006/customXml" ds:itemID="{D03310C4-F4B1-45BE-8ED6-CA91B6AE5ABE}">
+<ds:datastoreItem xmlns:ds="http://schemas.openxmlformats.org/officeDocument/2006/customXml" ds:itemID="{1F763AF5-438D-4089-AF8B-93DE8AC59D89}">
   <ds:schemaRefs>
     <ds:schemaRef ds:uri="http://schemas.openxmlformats.org/officeDocument/2006/bibliography"/>
   </ds:schemaRefs>

</xml_diff>

<commit_message>
test files and report update
</commit_message>
<xml_diff>
--- a/Compiler Term Project 1.docx
+++ b/Compiler Term Project 1.docx
@@ -21176,7 +21176,7 @@
         <w:rPr>
           <w:lang w:val="en-US"/>
         </w:rPr>
-        <w:t>In this file is written the main algorithm as well as the error handling part (regarding the argument and the file reading/writing).</w:t>
+        <w:t>In this file is written the main algorithm as well as the error handling.</w:t>
       </w:r>
     </w:p>
     <w:p>
@@ -21235,21 +21235,48 @@
         <w:rPr>
           <w:lang w:val="en-US"/>
         </w:rPr>
-        <w:t>Things were not easy to implement for the “CHARVAL” regular expression with this logic as the character “ is recognized as an error</w:t>
+        <w:t xml:space="preserve">Things were not easy to implement for the “CHARVAL” regular expression with this logic as the character </w:t>
+      </w:r>
+      <w:proofErr w:type="gramStart"/>
+      <w:r>
+        <w:rPr>
+          <w:lang w:val="en-US"/>
+        </w:rPr>
+        <w:t>“ is</w:t>
+      </w:r>
+      <w:proofErr w:type="gramEnd"/>
+      <w:r>
+        <w:rPr>
+          <w:lang w:val="en-US"/>
+        </w:rPr>
+        <w:t xml:space="preserve"> recognized as an error</w:t>
       </w:r>
       <w:r>
         <w:rPr>
           <w:lang w:val="en-US"/>
         </w:rPr>
         <w:t xml:space="preserve"> when read alone</w:t>
+      </w:r>
+      <w:r>
+        <w:rPr>
+          <w:lang w:val="en-US"/>
+        </w:rPr>
+        <w:t>.</w:t>
       </w:r>
       <w:bookmarkStart w:id="0" w:name="_GoBack"/>
       <w:bookmarkEnd w:id="0"/>
+    </w:p>
+    <w:p>
+      <w:pPr>
+        <w:rPr>
+          <w:lang w:val="en-US"/>
+        </w:rPr>
+      </w:pPr>
       <w:r>
         <w:rPr>
           <w:lang w:val="en-US"/>
         </w:rPr>
-        <w:t>.</w:t>
+        <w:t>Regarding the error system: it detects if there’s any issue with the program arguments, the file management (file doesn’t exist / impossible to write / …) and the errors contained in the file. For this last case it prints the line where the error comes from and the character(s) implied in the error.</w:t>
       </w:r>
     </w:p>
     <w:sectPr>
@@ -21299,6 +21326,7 @@
         <w:docPartUnique/>
       </w:docPartObj>
     </w:sdtPr>
+    <w:sdtEndPr/>
     <w:sdtContent>
       <w:sdt>
         <w:sdtPr>
@@ -21308,6 +21336,7 @@
             <w:docPartUnique/>
           </w:docPartObj>
         </w:sdtPr>
+        <w:sdtEndPr/>
         <w:sdtContent>
           <w:p>
             <w:pPr>
@@ -22959,7 +22988,7 @@
 </file>
 
 <file path=customXml/itemProps1.xml><?xml version="1.0" encoding="utf-8"?>
-<ds:datastoreItem xmlns:ds="http://schemas.openxmlformats.org/officeDocument/2006/customXml" ds:itemID="{A8ED3481-80F2-43E5-885C-1B0737991F59}">
+<ds:datastoreItem xmlns:ds="http://schemas.openxmlformats.org/officeDocument/2006/customXml" ds:itemID="{B38A31F7-E94E-4303-AA8B-D99A8A22B0F0}">
   <ds:schemaRefs>
     <ds:schemaRef ds:uri="http://schemas.openxmlformats.org/officeDocument/2006/bibliography"/>
   </ds:schemaRefs>

</xml_diff>